<commit_message>
Alteração na explicação sobre a parte da inteligência do jogador.
</commit_message>
<xml_diff>
--- a/Trabalho 1/Final Report.docx
+++ b/Trabalho 1/Final Report.docx
@@ -15605,7 +15605,6 @@
         <w:jc w:val="both"/>
         <w:rPr>
           <w:rFonts w:ascii="Calibri" w:hAnsi="Calibri"/>
-          <w:i/>
           <w:sz w:val="22"/>
           <w:szCs w:val="20"/>
         </w:rPr>
@@ -15613,30 +15612,50 @@
       <w:r>
         <w:rPr>
           <w:rFonts w:ascii="Calibri" w:hAnsi="Calibri"/>
-          <w:i/>
           <w:sz w:val="22"/>
           <w:szCs w:val="20"/>
         </w:rPr>
-        <w:t xml:space="preserve">Rula ren osidda thipla pisa shol di ren ches he kasusateyu neso eusty pranesoatar vani deke. </w:t>
+        <w:t>O jogador representado por uma instância da classe IAPlayer apresenta a capacidade de prever e ponderar sobre a relativa posição dos elementos no tabuleiro, para tal, tem como base a implementação de um padrão Observer, no qual o jogador é tratado como um “listener” do estado do tabuleiro</w:t>
       </w:r>
       <w:r>
         <w:rPr>
           <w:rFonts w:ascii="Calibri" w:hAnsi="Calibri"/>
-          <w:i/>
           <w:sz w:val="22"/>
           <w:szCs w:val="20"/>
-          <w:lang w:val="en-US"/>
-        </w:rPr>
-        <w:t xml:space="preserve">Aesky bange muc quenoes. Zhal rumne ot faju chiti wontyloisade. </w:t>
+        </w:rPr>
+        <w:t>.</w:t>
       </w:r>
       <w:r>
         <w:rPr>
           <w:rFonts w:ascii="Calibri" w:hAnsi="Calibri"/>
-          <w:i/>
           <w:sz w:val="22"/>
           <w:szCs w:val="20"/>
         </w:rPr>
-        <w:t>Rekigu baevale ip zharaggisentea lo visto breba deke the. Etie ipleme. Tirone saned iehevo dete roiro renote hoare rot sote tha.</w:t>
+        <w:t xml:space="preserve"> Num estado inicial o jogador “inteligente” terá como uníca hipótese a escolha aleatória de um qualquer Ponto no tabuleiro, assim que</w:t>
+      </w:r>
+      <w:r>
+        <w:rPr>
+          <w:rFonts w:ascii="Calibri" w:hAnsi="Calibri"/>
+          <w:sz w:val="22"/>
+          <w:szCs w:val="20"/>
+        </w:rPr>
+        <w:t xml:space="preserve"> o jogador</w:t>
+      </w:r>
+      <w:r>
+        <w:rPr>
+          <w:rFonts w:ascii="Calibri" w:hAnsi="Calibri"/>
+          <w:sz w:val="22"/>
+          <w:szCs w:val="20"/>
+        </w:rPr>
+        <w:t xml:space="preserve"> acerte num elemento do tabuleiro</w:t>
+      </w:r>
+      <w:r>
+        <w:rPr>
+          <w:rFonts w:ascii="Calibri" w:hAnsi="Calibri"/>
+          <w:sz w:val="22"/>
+          <w:szCs w:val="20"/>
+        </w:rPr>
+        <w:t>, é notificado de tal ocorrência, sendo-lhe passado como parâmetro o elemento, desta forma e sabendo o tipo do elemento é possível ao jogador ponderar sobre as localizações prováveis do restante elemento, sendo as suas próximas tentativas em Pontos nessas localizações. A área de procura será encurtada assim que numa próxima jogada for possível auferir da direcção do elemento no tabuleiro.</w:t>
       </w:r>
     </w:p>
     <w:sectPr>
@@ -15931,7 +15950,7 @@
         <w:sz w:val="16"/>
         <w:szCs w:val="16"/>
       </w:rPr>
-      <w:t>2</w:t>
+      <w:t>4</w:t>
     </w:r>
     <w:r>
       <w:rPr>
@@ -19103,7 +19122,7 @@
 </file>
 
 <file path=customXml/itemProps1.xml><?xml version="1.0" encoding="utf-8"?>
-<ds:datastoreItem xmlns:ds="http://schemas.openxmlformats.org/officeDocument/2006/customXml" ds:itemID="{536F5453-0A6A-47E7-929E-3A61FD5DAF3F}">
+<ds:datastoreItem xmlns:ds="http://schemas.openxmlformats.org/officeDocument/2006/customXml" ds:itemID="{85335DCD-7B24-4B44-972E-4C39C3CBE4E9}">
   <ds:schemaRefs>
     <ds:schemaRef ds:uri="http://schemas.openxmlformats.org/officeDocument/2006/bibliography"/>
   </ds:schemaRefs>

</xml_diff>